<commit_message>
Task documentation now is almost ready
</commit_message>
<xml_diff>
--- a/task_calc_tool.docx
+++ b/task_calc_tool.docx
@@ -3,17 +3,23 @@
 <w:document xmlns:wpc="http://schemas.microsoft.com/office/word/2010/wordprocessingCanvas" xmlns:mc="http://schemas.openxmlformats.org/markup-compatibility/2006" xmlns:o="urn:schemas-microsoft-com:office:office" xmlns:r="http://schemas.openxmlformats.org/officeDocument/2006/relationships" xmlns:m="http://schemas.openxmlformats.org/officeDocument/2006/math" xmlns:v="urn:schemas-microsoft-com:vml" xmlns:wp14="http://schemas.microsoft.com/office/word/2010/wordprocessingDrawing" xmlns:wp="http://schemas.openxmlformats.org/drawingml/2006/wordprocessingDrawing" xmlns:w10="urn:schemas-microsoft-com:office:word" xmlns:w="http://schemas.openxmlformats.org/wordprocessingml/2006/main" xmlns:w14="http://schemas.microsoft.com/office/word/2010/wordml" xmlns:w15="http://schemas.microsoft.com/office/word/2012/wordml" xmlns:wpg="http://schemas.microsoft.com/office/word/2010/wordprocessingGroup" xmlns:wpi="http://schemas.microsoft.com/office/word/2010/wordprocessingInk" xmlns:wne="http://schemas.microsoft.com/office/word/2006/wordml" xmlns:wps="http://schemas.microsoft.com/office/word/2010/wordprocessingShape" mc:Ignorable="w14 w15 wp14">
   <w:body>
     <w:p>
+      <w:pPr>
+        <w:pStyle w:val="1"/>
+      </w:pPr>
+      <w:r>
+        <w:t>Общая информация</w:t>
+      </w:r>
+    </w:p>
+    <w:p>
       <w:r>
         <w:t xml:space="preserve">Программа </w:t>
       </w:r>
-      <w:proofErr w:type="spellStart"/>
       <w:r>
         <w:rPr>
           <w:lang w:val="en-US"/>
         </w:rPr>
         <w:t>calc</w:t>
       </w:r>
-      <w:proofErr w:type="spellEnd"/>
       <w:r>
         <w:t>_</w:t>
       </w:r>
@@ -29,14 +35,12 @@
       <w:r>
         <w:t xml:space="preserve">выполняет вычисления на основе данных, представленных во входном файле и выводит результат в файл или на консоль. </w:t>
       </w:r>
-      <w:proofErr w:type="spellStart"/>
       <w:r>
         <w:rPr>
           <w:lang w:val="en-US"/>
         </w:rPr>
         <w:t>Calc</w:t>
       </w:r>
-      <w:proofErr w:type="spellEnd"/>
       <w:r>
         <w:t>_</w:t>
       </w:r>
@@ -52,19 +56,20 @@
       <w:r>
         <w:t xml:space="preserve">— консольное приложение с использованием </w:t>
       </w:r>
-      <w:proofErr w:type="spellStart"/>
       <w:r>
         <w:rPr>
           <w:lang w:val="en-US"/>
         </w:rPr>
         <w:t>Qt</w:t>
       </w:r>
-      <w:proofErr w:type="spellEnd"/>
       <w:r>
         <w:t xml:space="preserve">. </w:t>
       </w:r>
     </w:p>
     <w:p>
+      <w:pPr>
+        <w:pStyle w:val="a6"/>
+      </w:pPr>
       <w:r>
         <w:t>Формат командной строки</w:t>
       </w:r>
@@ -73,14 +78,12 @@
       </w:r>
     </w:p>
     <w:p>
-      <w:proofErr w:type="spellStart"/>
       <w:r>
         <w:rPr>
           <w:lang w:val="en-US"/>
         </w:rPr>
         <w:t>Calc</w:t>
       </w:r>
-      <w:proofErr w:type="spellEnd"/>
       <w:r>
         <w:t>_</w:t>
       </w:r>
@@ -102,37 +105,29 @@
       <w:r>
         <w:t xml:space="preserve"> </w:t>
       </w:r>
-      <w:proofErr w:type="spellStart"/>
       <w:r>
         <w:rPr>
           <w:lang w:val="en-US"/>
         </w:rPr>
         <w:t>inputFile</w:t>
       </w:r>
-      <w:proofErr w:type="spellEnd"/>
       <w:r>
         <w:t xml:space="preserve"> </w:t>
       </w:r>
-      <w:proofErr w:type="spellStart"/>
       <w:r>
         <w:rPr>
           <w:lang w:val="en-US"/>
         </w:rPr>
         <w:t>outputFile</w:t>
       </w:r>
-      <w:proofErr w:type="spellEnd"/>
-    </w:p>
-    <w:p>
-      <w:proofErr w:type="spellStart"/>
-      <w:proofErr w:type="gramStart"/>
+    </w:p>
+    <w:p>
       <w:r>
         <w:rPr>
           <w:lang w:val="en-US"/>
         </w:rPr>
         <w:t>inputFile</w:t>
       </w:r>
-      <w:proofErr w:type="spellEnd"/>
-      <w:proofErr w:type="gramEnd"/>
       <w:r>
         <w:t xml:space="preserve"> — </w:t>
       </w:r>
@@ -141,16 +136,12 @@
       </w:r>
     </w:p>
     <w:p>
-      <w:proofErr w:type="spellStart"/>
-      <w:proofErr w:type="gramStart"/>
       <w:r>
         <w:rPr>
           <w:lang w:val="en-US"/>
         </w:rPr>
         <w:t>outputFile</w:t>
       </w:r>
-      <w:proofErr w:type="spellEnd"/>
-      <w:proofErr w:type="gramEnd"/>
       <w:r>
         <w:t xml:space="preserve"> </w:t>
       </w:r>
@@ -159,6 +150,9 @@
       </w:r>
     </w:p>
     <w:p>
+      <w:pPr>
+        <w:pStyle w:val="a6"/>
+      </w:pPr>
       <w:r>
         <w:t>Программа выполняет расчеты в следующих режимах</w:t>
       </w:r>
@@ -200,47 +194,35 @@
       </w:r>
     </w:p>
     <w:p>
+      <w:pPr>
+        <w:pStyle w:val="1"/>
+      </w:pPr>
       <w:r>
         <w:t>Формат входного файла.</w:t>
       </w:r>
     </w:p>
     <w:p>
       <w:r>
-        <w:t xml:space="preserve">Входной файл — текстовый, первая строка — идентификатор режима. Допустимые идентификаторы: </w:t>
-      </w:r>
-      <w:proofErr w:type="spellStart"/>
-      <w:r>
-        <w:t>itg</w:t>
-      </w:r>
-      <w:proofErr w:type="spellEnd"/>
-      <w:r>
-        <w:t xml:space="preserve">, </w:t>
-      </w:r>
-      <w:proofErr w:type="spellStart"/>
-      <w:r>
-        <w:t>ode</w:t>
-      </w:r>
-      <w:proofErr w:type="spellEnd"/>
-      <w:r>
-        <w:t xml:space="preserve">, </w:t>
-      </w:r>
-      <w:proofErr w:type="spellStart"/>
-      <w:r>
-        <w:t>ale</w:t>
-      </w:r>
-      <w:proofErr w:type="spellEnd"/>
-      <w:r>
-        <w:t xml:space="preserve"> — для режимов 1, 2 и 3 соответственно. Далее идут специфические для каждого из режимов данные. В файле могут быть пустые строки, их следует игнорировать.</w:t>
-      </w:r>
-    </w:p>
-    <w:p>
+        <w:t>Входной файл — текстовый, первая строка — идентификатор режима. Допустимые идентификаторы: itg, ode, ale — для режимов 1, 2 и 3 соответственно. Далее идут специфические для каждого из режимов данные. В файле могут быть пустые строки, их следует игнорировать.</w:t>
+      </w:r>
+      <w:r>
+        <w:t xml:space="preserve"> </w:t>
+      </w:r>
+      <w:r>
+        <w:t>Ниже описаны специфические записи режимов.</w:t>
+      </w:r>
+    </w:p>
+    <w:p>
+      <w:pPr>
+        <w:pStyle w:val="2"/>
+      </w:pPr>
       <w:r>
         <w:t>Вычисление интеграла</w:t>
       </w:r>
     </w:p>
     <w:tbl>
       <w:tblPr>
-        <w:tblStyle w:val="2"/>
+        <w:tblStyle w:val="21"/>
         <w:tblW w:w="0" w:type="auto"/>
         <w:tblLook w:val="04A0" w:firstRow="1" w:lastRow="0" w:firstColumn="1" w:lastColumn="0" w:noHBand="0" w:noVBand="1"/>
       </w:tblPr>
@@ -359,15 +341,33 @@
         </w:tc>
       </w:tr>
     </w:tbl>
-    <w:p/>
-    <w:p>
+    <w:p>
+      <w:pPr>
+        <w:rPr>
+          <w:lang w:val="en-US"/>
+        </w:rPr>
+      </w:pPr>
+      <w:r>
+        <w:t>Пример файла</w:t>
+      </w:r>
+      <w:r>
+        <w:rPr>
+          <w:lang w:val="en-US"/>
+        </w:rPr>
+        <w:t>: test_itg.txt</w:t>
+      </w:r>
+    </w:p>
+    <w:p>
+      <w:pPr>
+        <w:pStyle w:val="2"/>
+      </w:pPr>
       <w:r>
         <w:t>Решение обыкновенного дифференциального уравнения</w:t>
       </w:r>
     </w:p>
     <w:tbl>
       <w:tblPr>
-        <w:tblStyle w:val="2"/>
+        <w:tblStyle w:val="21"/>
         <w:tblW w:w="0" w:type="auto"/>
         <w:tblLook w:val="04A0" w:firstRow="1" w:lastRow="0" w:firstColumn="1" w:lastColumn="0" w:noHBand="0" w:noVBand="1"/>
       </w:tblPr>
@@ -670,15 +670,33 @@
         </w:tc>
       </w:tr>
     </w:tbl>
-    <w:p/>
-    <w:p>
+    <w:p>
+      <w:pPr>
+        <w:rPr>
+          <w:lang w:val="en-US"/>
+        </w:rPr>
+      </w:pPr>
+      <w:r>
+        <w:t xml:space="preserve">Пример файла </w:t>
+      </w:r>
+      <w:r>
+        <w:rPr>
+          <w:lang w:val="en-US"/>
+        </w:rPr>
+        <w:t>test_ode.txt</w:t>
+      </w:r>
+    </w:p>
+    <w:p>
+      <w:pPr>
+        <w:pStyle w:val="2"/>
+      </w:pPr>
       <w:r>
         <w:t>Решение алгебраического уравнения</w:t>
       </w:r>
     </w:p>
     <w:tbl>
       <w:tblPr>
-        <w:tblStyle w:val="2"/>
+        <w:tblStyle w:val="21"/>
         <w:tblW w:w="0" w:type="auto"/>
         <w:tblLook w:val="04A0" w:firstRow="1" w:lastRow="0" w:firstColumn="1" w:lastColumn="0" w:noHBand="0" w:noVBand="1"/>
       </w:tblPr>
@@ -800,8 +818,31 @@
         </w:tc>
       </w:tr>
     </w:tbl>
-    <w:p/>
-    <w:p>
+    <w:p>
+      <w:pPr>
+        <w:rPr>
+          <w:lang w:val="en-US"/>
+        </w:rPr>
+      </w:pPr>
+      <w:r>
+        <w:rPr>
+          <w:lang w:val="en-US"/>
+        </w:rPr>
+        <w:t>Пример файла test_ale.exe</w:t>
+      </w:r>
+    </w:p>
+    <w:p>
+      <w:pPr>
+        <w:pStyle w:val="1"/>
+      </w:pPr>
+      <w:r>
+        <w:t>Описание заданий</w:t>
+      </w:r>
+    </w:p>
+    <w:p>
+      <w:pPr>
+        <w:pStyle w:val="2"/>
+      </w:pPr>
       <w:r>
         <w:t>Задание 1. Режим вычисления интеграла.</w:t>
       </w:r>
@@ -820,6 +861,7 @@
         </w:numPr>
       </w:pPr>
       <w:r>
+        <w:lastRenderedPageBreak/>
         <w:t>Прочитать данные из входного файла</w:t>
       </w:r>
     </w:p>
@@ -832,11 +874,7 @@
         </w:numPr>
       </w:pPr>
       <w:r>
-        <w:t xml:space="preserve">Написать процедуры вычисления </w:t>
-      </w:r>
-      <w:proofErr w:type="gramStart"/>
-      <w:r>
-        <w:t xml:space="preserve">интеграла </w:t>
+        <w:t xml:space="preserve">Написать процедуры вычисления интеграла </w:t>
       </w:r>
       <m:oMath>
         <m:nary>
@@ -900,11 +938,7 @@
         </m:nary>
       </m:oMath>
       <w:r>
-        <w:t xml:space="preserve"> по</w:t>
-      </w:r>
-      <w:proofErr w:type="gramEnd"/>
-      <w:r>
-        <w:t xml:space="preserve"> формулам трапеций и Симпсона.</w:t>
+        <w:t xml:space="preserve"> по формулам трапеций и Симпсона.</w:t>
       </w:r>
     </w:p>
     <w:p>
@@ -1067,8 +1101,44 @@
         </w:tc>
       </w:tr>
     </w:tbl>
-    <w:p/>
-    <w:p>
+    <w:p>
+      <w:r>
+        <w:t xml:space="preserve">Для вычисления подынтегрального выражения следует пользоваться объектами класса </w:t>
+      </w:r>
+      <w:r>
+        <w:rPr>
+          <w:lang w:val="en-US"/>
+        </w:rPr>
+        <w:t>ExpressionCalc</w:t>
+      </w:r>
+      <w:r>
+        <w:t xml:space="preserve"> (</w:t>
+      </w:r>
+      <w:r>
+        <w:t>см. задание 4).</w:t>
+      </w:r>
+    </w:p>
+    <w:p>
+      <w:r>
+        <w:t>Режим следует реализовать в функции</w:t>
+      </w:r>
+      <w:r>
+        <w:t xml:space="preserve"> </w:t>
+      </w:r>
+      <w:r>
+        <w:rPr>
+          <w:lang w:val="en-US"/>
+        </w:rPr>
+        <w:t>Integrate</w:t>
+      </w:r>
+      <w:r>
+        <w:t>.</w:t>
+      </w:r>
+    </w:p>
+    <w:p>
+      <w:pPr>
+        <w:pStyle w:val="2"/>
+      </w:pPr>
       <w:r>
         <w:t>Задание 2. Режим решения ОДУ</w:t>
       </w:r>
@@ -1099,11 +1169,7 @@
         </w:numPr>
       </w:pPr>
       <w:r>
-        <w:t xml:space="preserve">Написать процедуры интегрирования задачи Коши для </w:t>
-      </w:r>
-      <w:proofErr w:type="gramStart"/>
-      <w:r>
-        <w:t xml:space="preserve">уравнения </w:t>
+        <w:t xml:space="preserve">Написать процедуры интегрирования задачи Коши для уравнения </w:t>
       </w:r>
       <m:oMath>
         <m:acc>
@@ -1133,11 +1199,7 @@
         </m:r>
       </m:oMath>
       <w:r>
-        <w:t>:</w:t>
-      </w:r>
-      <w:proofErr w:type="gramEnd"/>
-      <w:r>
-        <w:t xml:space="preserve"> явную и неявную схемы Эйлера.</w:t>
+        <w:t>: явную и неявную схемы Эйлера.</w:t>
       </w:r>
     </w:p>
     <w:p>
@@ -1237,61 +1299,6 @@
                     </m:r>
                   </m:sub>
                 </m:sSub>
-              </m:oMath>
-            </m:oMathPara>
-          </w:p>
-        </w:tc>
-        <w:tc>
-          <w:tcPr>
-            <w:tcW w:w="3115" w:type="dxa"/>
-          </w:tcPr>
-          <w:p>
-            <m:oMathPara>
-              <m:oMath>
-                <m:r>
-                  <w:rPr>
-                    <w:rFonts w:ascii="Cambria Math" w:hAnsi="Cambria Math"/>
-                  </w:rPr>
-                  <m:t>y</m:t>
-                </m:r>
-                <m:r>
-                  <w:rPr>
-                    <w:rFonts w:ascii="Cambria Math" w:hAnsi="Cambria Math"/>
-                  </w:rPr>
-                  <m:t>(</m:t>
-                </m:r>
-                <m:sSub>
-                  <m:sSubPr>
-                    <m:ctrlPr>
-                      <w:rPr>
-                        <w:rFonts w:ascii="Cambria Math" w:hAnsi="Cambria Math"/>
-                        <w:i/>
-                      </w:rPr>
-                    </m:ctrlPr>
-                  </m:sSubPr>
-                  <m:e>
-                    <m:r>
-                      <w:rPr>
-                        <w:rFonts w:ascii="Cambria Math" w:hAnsi="Cambria Math"/>
-                      </w:rPr>
-                      <m:t>x</m:t>
-                    </m:r>
-                  </m:e>
-                  <m:sub>
-                    <m:r>
-                      <w:rPr>
-                        <w:rFonts w:ascii="Cambria Math" w:hAnsi="Cambria Math"/>
-                      </w:rPr>
-                      <m:t>1</m:t>
-                    </m:r>
-                  </m:sub>
-                </m:sSub>
-                <m:r>
-                  <w:rPr>
-                    <w:rFonts w:ascii="Cambria Math" w:hAnsi="Cambria Math"/>
-                  </w:rPr>
-                  <m:t>)</m:t>
-                </m:r>
               </m:oMath>
             </m:oMathPara>
           </w:p>
@@ -1345,6 +1352,55 @@
             </m:oMathPara>
           </w:p>
         </w:tc>
+        <w:tc>
+          <w:tcPr>
+            <w:tcW w:w="3115" w:type="dxa"/>
+          </w:tcPr>
+          <w:p>
+            <m:oMathPara>
+              <m:oMath>
+                <m:r>
+                  <w:rPr>
+                    <w:rFonts w:ascii="Cambria Math" w:hAnsi="Cambria Math"/>
+                  </w:rPr>
+                  <m:t>y(</m:t>
+                </m:r>
+                <m:sSub>
+                  <m:sSubPr>
+                    <m:ctrlPr>
+                      <w:rPr>
+                        <w:rFonts w:ascii="Cambria Math" w:hAnsi="Cambria Math"/>
+                        <w:i/>
+                      </w:rPr>
+                    </m:ctrlPr>
+                  </m:sSubPr>
+                  <m:e>
+                    <m:r>
+                      <w:rPr>
+                        <w:rFonts w:ascii="Cambria Math" w:hAnsi="Cambria Math"/>
+                      </w:rPr>
+                      <m:t>x</m:t>
+                    </m:r>
+                  </m:e>
+                  <m:sub>
+                    <m:r>
+                      <w:rPr>
+                        <w:rFonts w:ascii="Cambria Math" w:hAnsi="Cambria Math"/>
+                      </w:rPr>
+                      <m:t>1</m:t>
+                    </m:r>
+                  </m:sub>
+                </m:sSub>
+                <m:r>
+                  <w:rPr>
+                    <w:rFonts w:ascii="Cambria Math" w:hAnsi="Cambria Math"/>
+                  </w:rPr>
+                  <m:t>)</m:t>
+                </m:r>
+              </m:oMath>
+            </m:oMathPara>
+          </w:p>
+        </w:tc>
       </w:tr>
       <w:tr>
         <w:tc>
@@ -1516,8 +1572,66 @@
         </w:tc>
       </w:tr>
     </w:tbl>
-    <w:p/>
-    <w:p>
+    <w:p>
+      <w:r>
+        <w:t xml:space="preserve">Для вычисления подынтегрального выражения следует пользоваться объектами класса </w:t>
+      </w:r>
+      <w:r>
+        <w:rPr>
+          <w:lang w:val="en-US"/>
+        </w:rPr>
+        <w:t>ExpressionCalc</w:t>
+      </w:r>
+      <w:r>
+        <w:t xml:space="preserve"> (</w:t>
+      </w:r>
+      <w:r>
+        <w:t>см. задание 4).</w:t>
+      </w:r>
+    </w:p>
+    <w:p>
+      <w:r>
+        <w:t>Для реализации неявной схемы Эйлера нужно ре</w:t>
+      </w:r>
+      <w:r>
+        <w:t>шать алгебраическое уравнение. Для этого с</w:t>
+      </w:r>
+      <w:bookmarkStart w:id="0" w:name="_GoBack"/>
+      <w:bookmarkEnd w:id="0"/>
+      <w:r>
+        <w:t xml:space="preserve">ледует воспользоваться функциями </w:t>
+      </w:r>
+      <w:r>
+        <w:rPr>
+          <w:lang w:val="en-US"/>
+        </w:rPr>
+        <w:t>FindRoot</w:t>
+      </w:r>
+      <w:r>
+        <w:t>, написанными в рамках Задания 3.</w:t>
+      </w:r>
+    </w:p>
+    <w:p>
+      <w:r>
+        <w:t>Режим следует реализовать в функции</w:t>
+      </w:r>
+      <w:r>
+        <w:t xml:space="preserve"> </w:t>
+      </w:r>
+      <w:r>
+        <w:rPr>
+          <w:lang w:val="en-US"/>
+        </w:rPr>
+        <w:t>SolveODE</w:t>
+      </w:r>
+      <w:r>
+        <w:t>.</w:t>
+      </w:r>
+    </w:p>
+    <w:p>
+      <w:pPr>
+        <w:pStyle w:val="2"/>
+      </w:pPr>
       <w:r>
         <w:t>Задание 3. Режим решения алгебраического уравнения.</w:t>
       </w:r>
@@ -1548,11 +1662,7 @@
         </w:numPr>
       </w:pPr>
       <w:r>
-        <w:t xml:space="preserve">Написать процедуры нахождения корней алгебраического </w:t>
-      </w:r>
-      <w:proofErr w:type="gramStart"/>
-      <w:r>
-        <w:t xml:space="preserve">уравнения </w:t>
+        <w:t xml:space="preserve">Написать процедуры нахождения корней алгебраического уравнения </w:t>
       </w:r>
       <m:oMath>
         <m:r>
@@ -1587,11 +1697,7 @@
         </m:r>
       </m:oMath>
       <w:r>
-        <w:t>:</w:t>
-      </w:r>
-      <w:proofErr w:type="gramEnd"/>
-      <w:r>
-        <w:t xml:space="preserve"> метод половинного деления и метод касательных.</w:t>
+        <w:t>: метод половинного деления и метод касательных.</w:t>
       </w:r>
     </w:p>
     <w:p>
@@ -1620,21 +1726,503 @@
     </w:p>
     <w:p>
       <w:r>
+        <w:t xml:space="preserve">Для вычисления подынтегрального выражения следует пользоваться объектами класса </w:t>
+      </w:r>
+      <w:r>
+        <w:rPr>
+          <w:lang w:val="en-US"/>
+        </w:rPr>
+        <w:t>ExpressionCalc</w:t>
+      </w:r>
+      <w:r>
+        <w:t xml:space="preserve"> (</w:t>
+      </w:r>
+      <w:r>
+        <w:t>см. задание 4).</w:t>
+      </w:r>
+    </w:p>
+    <w:p>
+      <w:r>
+        <w:t>Режим следует реализовать в функции</w:t>
+      </w:r>
+      <w:r>
+        <w:t xml:space="preserve"> </w:t>
+      </w:r>
+      <w:r>
+        <w:rPr>
+          <w:lang w:val="en-US"/>
+        </w:rPr>
+        <w:t>SolveAlgEqv</w:t>
+      </w:r>
+      <w:r>
+        <w:t>.</w:t>
+      </w:r>
+    </w:p>
+    <w:p>
+      <w:r>
+        <w:t xml:space="preserve">Процедуры нахождения корня алгебраического уравнения следует реализовать в соответствующих функциях </w:t>
+      </w:r>
+      <w:r>
+        <w:rPr>
+          <w:lang w:val="en-US"/>
+        </w:rPr>
+        <w:t>FindRoot</w:t>
+      </w:r>
+      <w:r>
+        <w:t>.</w:t>
+      </w:r>
+    </w:p>
+    <w:p>
+      <w:pPr>
+        <w:pStyle w:val="2"/>
+      </w:pPr>
+      <w:r>
+        <w:lastRenderedPageBreak/>
         <w:t>Задание</w:t>
       </w:r>
       <w:r>
-        <w:t xml:space="preserve"> 4. Вычисление заданного </w:t>
-      </w:r>
-      <w:proofErr w:type="spellStart"/>
-      <w:r>
-        <w:t>символьно</w:t>
-      </w:r>
-      <w:proofErr w:type="spellEnd"/>
-      <w:r>
-        <w:t xml:space="preserve"> выражения.</w:t>
-      </w:r>
-      <w:bookmarkStart w:id="0" w:name="_GoBack"/>
-      <w:bookmarkEnd w:id="0"/>
+        <w:t xml:space="preserve"> 4. Калькулятор символьных выражений</w:t>
+      </w:r>
+      <w:r>
+        <w:t>.</w:t>
+      </w:r>
+    </w:p>
+    <w:p>
+      <w:r>
+        <w:t>Следует написать класс, вычисляющий значение заданного символьного выражения.</w:t>
+      </w:r>
+      <w:r>
+        <w:t xml:space="preserve"> К</w:t>
+      </w:r>
+      <w:r>
+        <w:t xml:space="preserve">ласс описан в заголовочном файле </w:t>
+      </w:r>
+      <w:r>
+        <w:rPr>
+          <w:lang w:val="en-US"/>
+        </w:rPr>
+        <w:t>expression</w:t>
+      </w:r>
+      <w:r>
+        <w:t>_</w:t>
+      </w:r>
+      <w:r>
+        <w:rPr>
+          <w:lang w:val="en-US"/>
+        </w:rPr>
+        <w:t>calc</w:t>
+      </w:r>
+      <w:r>
+        <w:t>.</w:t>
+      </w:r>
+      <w:r>
+        <w:rPr>
+          <w:lang w:val="en-US"/>
+        </w:rPr>
+        <w:t>h</w:t>
+      </w:r>
+      <w:r>
+        <w:t xml:space="preserve"> и называется </w:t>
+      </w:r>
+      <w:r>
+        <w:rPr>
+          <w:lang w:val="en-US"/>
+        </w:rPr>
+        <w:t>ExpressionCalc</w:t>
+      </w:r>
+      <w:r>
+        <w:t xml:space="preserve">. </w:t>
+      </w:r>
+      <w:r>
+        <w:t xml:space="preserve">Символьное выражение передается объекту ExpressionCalc через функцию </w:t>
+      </w:r>
+      <w:r>
+        <w:rPr>
+          <w:lang w:val="en-US"/>
+        </w:rPr>
+        <w:t>SetExpression</w:t>
+      </w:r>
+      <w:r>
+        <w:t xml:space="preserve"> </w:t>
+      </w:r>
+      <w:r>
+        <w:t xml:space="preserve">или с помощью конструктора. В последующем значение выражения вычисляется функцией </w:t>
+      </w:r>
+      <w:r>
+        <w:rPr>
+          <w:lang w:val="en-US"/>
+        </w:rPr>
+        <w:t>Calculate</w:t>
+      </w:r>
+      <w:r>
+        <w:t xml:space="preserve">. Например, пусть требуется вычислить значение функции </w:t>
+      </w:r>
+      <m:oMath>
+        <m:sSup>
+          <m:sSupPr>
+            <m:ctrlPr>
+              <w:rPr>
+                <w:rFonts w:ascii="Cambria Math" w:hAnsi="Cambria Math"/>
+                <w:i/>
+              </w:rPr>
+            </m:ctrlPr>
+          </m:sSupPr>
+          <m:e>
+            <m:r>
+              <w:rPr>
+                <w:rFonts w:ascii="Cambria Math" w:hAnsi="Cambria Math"/>
+                <w:lang w:val="en-US"/>
+              </w:rPr>
+              <m:t>f</m:t>
+            </m:r>
+            <m:r>
+              <w:rPr>
+                <w:rFonts w:ascii="Cambria Math" w:hAnsi="Cambria Math"/>
+              </w:rPr>
+              <m:t>=</m:t>
+            </m:r>
+            <m:r>
+              <w:rPr>
+                <w:rFonts w:ascii="Cambria Math" w:hAnsi="Cambria Math"/>
+                <w:lang w:val="en-US"/>
+              </w:rPr>
+              <m:t>x</m:t>
+            </m:r>
+          </m:e>
+          <m:sup>
+            <m:r>
+              <w:rPr>
+                <w:rFonts w:ascii="Cambria Math" w:hAnsi="Cambria Math"/>
+              </w:rPr>
+              <m:t>3</m:t>
+            </m:r>
+          </m:sup>
+        </m:sSup>
+        <m:r>
+          <w:rPr>
+            <w:rFonts w:ascii="Cambria Math" w:hAnsi="Cambria Math"/>
+          </w:rPr>
+          <m:t>+1</m:t>
+        </m:r>
+      </m:oMath>
+      <w:r>
+        <w:t xml:space="preserve"> </w:t>
+      </w:r>
+      <w:r>
+        <w:t xml:space="preserve">в точках </w:t>
+      </w:r>
+      <m:oMath>
+        <m:r>
+          <w:rPr>
+            <w:rFonts w:ascii="Cambria Math" w:hAnsi="Cambria Math"/>
+          </w:rPr>
+          <m:t>x=1;2;3</m:t>
+        </m:r>
+      </m:oMath>
+      <w:r>
+        <w:t xml:space="preserve">. </w:t>
+      </w:r>
+      <w:r>
+        <w:t xml:space="preserve">Объекту </w:t>
+      </w:r>
+      <w:r>
+        <w:rPr>
+          <w:lang w:val="en-US"/>
+        </w:rPr>
+        <w:t>ExpressionCalc</w:t>
+      </w:r>
+      <w:r>
+        <w:t xml:space="preserve"> </w:t>
+      </w:r>
+      <w:r>
+        <w:t xml:space="preserve">необходимо передать строку выражения </w:t>
+      </w:r>
+      <w:r>
+        <w:t>“</w:t>
+      </w:r>
+      <w:r>
+        <w:rPr>
+          <w:lang w:val="en-US"/>
+        </w:rPr>
+        <w:t>x</w:t>
+      </w:r>
+      <w:r>
+        <w:t>^3+1”</w:t>
+      </w:r>
+      <w:r>
+        <w:t>, что может быть сделано так</w:t>
+      </w:r>
+      <w:r>
+        <w:t>:</w:t>
+      </w:r>
+    </w:p>
+    <w:p>
+      <w:pPr>
+        <w:rPr>
+          <w:lang w:val="en-US"/>
+        </w:rPr>
+      </w:pPr>
+      <w:r>
+        <w:rPr>
+          <w:lang w:val="en-US"/>
+        </w:rPr>
+        <w:t>ExpressionCalc e;</w:t>
+      </w:r>
+    </w:p>
+    <w:p>
+      <w:pPr>
+        <w:rPr>
+          <w:lang w:val="en-US"/>
+        </w:rPr>
+      </w:pPr>
+      <w:r>
+        <w:rPr>
+          <w:lang w:val="en-US"/>
+        </w:rPr>
+        <w:t>e.SetExpression( “x^3+1” );</w:t>
+      </w:r>
+    </w:p>
+    <w:p>
+      <w:pPr>
+        <w:rPr>
+          <w:lang w:val="en-US"/>
+        </w:rPr>
+      </w:pPr>
+      <w:r>
+        <w:t>или</w:t>
+      </w:r>
+      <w:r>
+        <w:rPr>
+          <w:lang w:val="en-US"/>
+        </w:rPr>
+        <w:t xml:space="preserve"> </w:t>
+      </w:r>
+      <w:r>
+        <w:t>так</w:t>
+      </w:r>
+      <w:r>
+        <w:rPr>
+          <w:lang w:val="en-US"/>
+        </w:rPr>
+        <w:t>:</w:t>
+      </w:r>
+    </w:p>
+    <w:p>
+      <w:r>
+        <w:rPr>
+          <w:lang w:val="en-US"/>
+        </w:rPr>
+        <w:t>ExpressionCalc</w:t>
+      </w:r>
+      <w:r>
+        <w:t xml:space="preserve"> </w:t>
+      </w:r>
+      <w:r>
+        <w:rPr>
+          <w:lang w:val="en-US"/>
+        </w:rPr>
+        <w:t>e</w:t>
+      </w:r>
+      <w:r>
+        <w:t>( “</w:t>
+      </w:r>
+      <w:r>
+        <w:rPr>
+          <w:lang w:val="en-US"/>
+        </w:rPr>
+        <w:t>x</w:t>
+      </w:r>
+      <w:r>
+        <w:t>^3+1” );</w:t>
+      </w:r>
+    </w:p>
+    <w:p>
+      <w:r>
+        <w:t xml:space="preserve">Для вычисления значений функции следует вызвать </w:t>
+      </w:r>
+      <w:r>
+        <w:rPr>
+          <w:lang w:val="en-US"/>
+        </w:rPr>
+        <w:t>Calculate</w:t>
+      </w:r>
+      <w:r>
+        <w:t xml:space="preserve"> </w:t>
+      </w:r>
+      <w:r>
+        <w:t xml:space="preserve">для каждого </w:t>
+      </w:r>
+      <w:r>
+        <w:rPr>
+          <w:lang w:val="en-US"/>
+        </w:rPr>
+        <w:t>x</w:t>
+      </w:r>
+      <w:r>
+        <w:t xml:space="preserve">. Массив имен параметров (первый аргумент </w:t>
+      </w:r>
+      <w:r>
+        <w:rPr>
+          <w:lang w:val="en-US"/>
+        </w:rPr>
+        <w:t>Calculate</w:t>
+      </w:r>
+      <w:r>
+        <w:t xml:space="preserve">) будет содержать один элемент </w:t>
+      </w:r>
+      <w:r>
+        <w:t>“</w:t>
+      </w:r>
+      <w:r>
+        <w:rPr>
+          <w:lang w:val="en-US"/>
+        </w:rPr>
+        <w:t>x</w:t>
+      </w:r>
+      <w:r>
+        <w:t>”</w:t>
+      </w:r>
+      <w:r>
+        <w:t xml:space="preserve">, массив значений (второй аргумент) — соответствующее значение </w:t>
+      </w:r>
+      <w:r>
+        <w:rPr>
+          <w:lang w:val="en-US"/>
+        </w:rPr>
+        <w:t>x</w:t>
+      </w:r>
+      <w:r>
+        <w:t xml:space="preserve"> (1,2 </w:t>
+      </w:r>
+      <w:r>
+        <w:t>или 3).</w:t>
+      </w:r>
+    </w:p>
+    <w:p>
+      <w:pPr>
+        <w:pStyle w:val="a6"/>
+      </w:pPr>
+      <w:r>
+        <w:t>Требования к калькулятору.</w:t>
+      </w:r>
+    </w:p>
+    <w:p>
+      <w:r>
+        <w:t xml:space="preserve">Калькулятор должен понимать </w:t>
+      </w:r>
+      <w:r>
+        <w:t xml:space="preserve">, как минимум, </w:t>
+      </w:r>
+      <w:r>
+        <w:t>следующие элементы синтаксиса</w:t>
+      </w:r>
+      <w:r>
+        <w:t>:</w:t>
+      </w:r>
+    </w:p>
+    <w:p>
+      <w:pPr>
+        <w:pStyle w:val="a3"/>
+        <w:numPr>
+          <w:ilvl w:val="0"/>
+          <w:numId w:val="5"/>
+        </w:numPr>
+      </w:pPr>
+      <w:r>
+        <w:t xml:space="preserve">Арифметические операции </w:t>
+      </w:r>
+      <w:r>
+        <w:rPr>
+          <w:lang w:val="en-US"/>
+        </w:rPr>
+        <w:t>+,-,*,/</w:t>
+      </w:r>
+      <w:r>
+        <w:t>.</w:t>
+      </w:r>
+    </w:p>
+    <w:p>
+      <w:pPr>
+        <w:pStyle w:val="a3"/>
+        <w:numPr>
+          <w:ilvl w:val="0"/>
+          <w:numId w:val="5"/>
+        </w:numPr>
+      </w:pPr>
+      <w:r>
+        <w:t xml:space="preserve">Возведение в степень </w:t>
+      </w:r>
+      <w:r>
+        <w:t>^ (</w:t>
+      </w:r>
+      <w:r>
+        <w:rPr>
+          <w:lang w:val="en-US"/>
+        </w:rPr>
+        <w:t>x</w:t>
+      </w:r>
+      <w:r>
+        <w:t>^</w:t>
+      </w:r>
+      <w:r>
+        <w:rPr>
+          <w:lang w:val="en-US"/>
+        </w:rPr>
+        <w:t>y</w:t>
+      </w:r>
+      <w:r>
+        <w:t>)</w:t>
+      </w:r>
+    </w:p>
+    <w:p>
+      <w:pPr>
+        <w:pStyle w:val="a3"/>
+        <w:numPr>
+          <w:ilvl w:val="0"/>
+          <w:numId w:val="5"/>
+        </w:numPr>
+      </w:pPr>
+      <w:r>
+        <w:rPr>
+          <w:lang w:val="en-US"/>
+        </w:rPr>
+        <w:t>Скобки ()</w:t>
+      </w:r>
+    </w:p>
+    <w:p>
+      <w:pPr>
+        <w:pStyle w:val="a3"/>
+        <w:numPr>
+          <w:ilvl w:val="0"/>
+          <w:numId w:val="5"/>
+        </w:numPr>
+      </w:pPr>
+      <w:r>
+        <w:t>Унарный минус</w:t>
+      </w:r>
+    </w:p>
+    <w:p>
+      <w:pPr>
+        <w:rPr>
+          <w:lang w:val="en-US"/>
+        </w:rPr>
+      </w:pPr>
+      <w:r>
+        <w:t xml:space="preserve">Калькулятор должен быть рассчитан на произвольное число параметров, передаваемых в функцию </w:t>
+      </w:r>
+      <w:r>
+        <w:rPr>
+          <w:lang w:val="en-US"/>
+        </w:rPr>
+        <w:t>Calculate.</w:t>
+      </w:r>
+    </w:p>
+    <w:p>
+      <w:pPr>
+        <w:rPr>
+          <w:lang w:val="en-US"/>
+        </w:rPr>
+      </w:pPr>
     </w:p>
     <w:sectPr>
       <w:pgSz w:w="11906" w:h="16838"/>
@@ -1649,6 +2237,95 @@
 <file path=word/numbering.xml><?xml version="1.0" encoding="utf-8"?>
 <w:numbering xmlns:wpc="http://schemas.microsoft.com/office/word/2010/wordprocessingCanvas" xmlns:mc="http://schemas.openxmlformats.org/markup-compatibility/2006" xmlns:o="urn:schemas-microsoft-com:office:office" xmlns:r="http://schemas.openxmlformats.org/officeDocument/2006/relationships" xmlns:m="http://schemas.openxmlformats.org/officeDocument/2006/math" xmlns:v="urn:schemas-microsoft-com:vml" xmlns:wp14="http://schemas.microsoft.com/office/word/2010/wordprocessingDrawing" xmlns:wp="http://schemas.openxmlformats.org/drawingml/2006/wordprocessingDrawing" xmlns:w10="urn:schemas-microsoft-com:office:word" xmlns:w="http://schemas.openxmlformats.org/wordprocessingml/2006/main" xmlns:w14="http://schemas.microsoft.com/office/word/2010/wordml" xmlns:w15="http://schemas.microsoft.com/office/word/2012/wordml" xmlns:wpg="http://schemas.microsoft.com/office/word/2010/wordprocessingGroup" xmlns:wpi="http://schemas.microsoft.com/office/word/2010/wordprocessingInk" xmlns:wne="http://schemas.microsoft.com/office/word/2006/wordml" xmlns:wps="http://schemas.microsoft.com/office/word/2010/wordprocessingShape" mc:Ignorable="w14 w15 wp14">
   <w:abstractNum w:abstractNumId="0">
+    <w:nsid w:val="28627F64"/>
+    <w:multiLevelType w:val="hybridMultilevel"/>
+    <w:tmpl w:val="81B0D9DE"/>
+    <w:lvl w:ilvl="0" w:tplc="D8862194">
+      <w:start w:val="1"/>
+      <w:numFmt w:val="decimal"/>
+      <w:lvlText w:val="%1)"/>
+      <w:lvlJc w:val="left"/>
+      <w:pPr>
+        <w:ind w:left="720" w:hanging="360"/>
+      </w:pPr>
+      <w:rPr>
+        <w:rFonts w:asciiTheme="minorHAnsi" w:eastAsiaTheme="minorEastAsia" w:hAnsiTheme="minorHAnsi" w:cstheme="minorBidi"/>
+      </w:rPr>
+    </w:lvl>
+    <w:lvl w:ilvl="1" w:tplc="04190019" w:tentative="1">
+      <w:start w:val="1"/>
+      <w:numFmt w:val="lowerLetter"/>
+      <w:lvlText w:val="%2."/>
+      <w:lvlJc w:val="left"/>
+      <w:pPr>
+        <w:ind w:left="1440" w:hanging="360"/>
+      </w:pPr>
+    </w:lvl>
+    <w:lvl w:ilvl="2" w:tplc="0419001B" w:tentative="1">
+      <w:start w:val="1"/>
+      <w:numFmt w:val="lowerRoman"/>
+      <w:lvlText w:val="%3."/>
+      <w:lvlJc w:val="right"/>
+      <w:pPr>
+        <w:ind w:left="2160" w:hanging="180"/>
+      </w:pPr>
+    </w:lvl>
+    <w:lvl w:ilvl="3" w:tplc="0419000F" w:tentative="1">
+      <w:start w:val="1"/>
+      <w:numFmt w:val="decimal"/>
+      <w:lvlText w:val="%4."/>
+      <w:lvlJc w:val="left"/>
+      <w:pPr>
+        <w:ind w:left="2880" w:hanging="360"/>
+      </w:pPr>
+    </w:lvl>
+    <w:lvl w:ilvl="4" w:tplc="04190019" w:tentative="1">
+      <w:start w:val="1"/>
+      <w:numFmt w:val="lowerLetter"/>
+      <w:lvlText w:val="%5."/>
+      <w:lvlJc w:val="left"/>
+      <w:pPr>
+        <w:ind w:left="3600" w:hanging="360"/>
+      </w:pPr>
+    </w:lvl>
+    <w:lvl w:ilvl="5" w:tplc="0419001B" w:tentative="1">
+      <w:start w:val="1"/>
+      <w:numFmt w:val="lowerRoman"/>
+      <w:lvlText w:val="%6."/>
+      <w:lvlJc w:val="right"/>
+      <w:pPr>
+        <w:ind w:left="4320" w:hanging="180"/>
+      </w:pPr>
+    </w:lvl>
+    <w:lvl w:ilvl="6" w:tplc="0419000F" w:tentative="1">
+      <w:start w:val="1"/>
+      <w:numFmt w:val="decimal"/>
+      <w:lvlText w:val="%7."/>
+      <w:lvlJc w:val="left"/>
+      <w:pPr>
+        <w:ind w:left="5040" w:hanging="360"/>
+      </w:pPr>
+    </w:lvl>
+    <w:lvl w:ilvl="7" w:tplc="04190019" w:tentative="1">
+      <w:start w:val="1"/>
+      <w:numFmt w:val="lowerLetter"/>
+      <w:lvlText w:val="%8."/>
+      <w:lvlJc w:val="left"/>
+      <w:pPr>
+        <w:ind w:left="5760" w:hanging="360"/>
+      </w:pPr>
+    </w:lvl>
+    <w:lvl w:ilvl="8" w:tplc="0419001B" w:tentative="1">
+      <w:start w:val="1"/>
+      <w:numFmt w:val="lowerRoman"/>
+      <w:lvlText w:val="%9."/>
+      <w:lvlJc w:val="right"/>
+      <w:pPr>
+        <w:ind w:left="6480" w:hanging="180"/>
+      </w:pPr>
+    </w:lvl>
+  </w:abstractNum>
+  <w:abstractNum w:abstractNumId="1">
     <w:nsid w:val="389916DE"/>
     <w:multiLevelType w:val="hybridMultilevel"/>
     <w:tmpl w:val="CF802014"/>
@@ -1737,7 +2414,7 @@
       </w:pPr>
     </w:lvl>
   </w:abstractNum>
-  <w:abstractNum w:abstractNumId="1">
+  <w:abstractNum w:abstractNumId="2">
     <w:nsid w:val="453251B9"/>
     <w:multiLevelType w:val="hybridMultilevel"/>
     <w:tmpl w:val="A20AD008"/>
@@ -1826,7 +2503,7 @@
       </w:pPr>
     </w:lvl>
   </w:abstractNum>
-  <w:abstractNum w:abstractNumId="2">
+  <w:abstractNum w:abstractNumId="3">
     <w:nsid w:val="476F3A3A"/>
     <w:multiLevelType w:val="hybridMultilevel"/>
     <w:tmpl w:val="A88A3444"/>
@@ -1915,7 +2592,7 @@
       </w:pPr>
     </w:lvl>
   </w:abstractNum>
-  <w:abstractNum w:abstractNumId="3">
+  <w:abstractNum w:abstractNumId="4">
     <w:nsid w:val="71EA78FD"/>
     <w:multiLevelType w:val="hybridMultilevel"/>
     <w:tmpl w:val="1E3434F6"/>
@@ -2005,16 +2682,19 @@
     </w:lvl>
   </w:abstractNum>
   <w:num w:numId="1">
-    <w:abstractNumId w:val="0"/>
+    <w:abstractNumId w:val="1"/>
   </w:num>
   <w:num w:numId="2">
+    <w:abstractNumId w:val="4"/>
+  </w:num>
+  <w:num w:numId="3">
     <w:abstractNumId w:val="3"/>
   </w:num>
-  <w:num w:numId="3">
+  <w:num w:numId="4">
     <w:abstractNumId w:val="2"/>
   </w:num>
-  <w:num w:numId="4">
-    <w:abstractNumId w:val="1"/>
+  <w:num w:numId="5">
+    <w:abstractNumId w:val="0"/>
   </w:num>
 </w:numbering>
 </file>
@@ -2413,6 +3093,49 @@
     <w:name w:val="Normal"/>
     <w:qFormat/>
   </w:style>
+  <w:style w:type="paragraph" w:styleId="1">
+    <w:name w:val="heading 1"/>
+    <w:basedOn w:val="a"/>
+    <w:next w:val="a"/>
+    <w:link w:val="10"/>
+    <w:uiPriority w:val="9"/>
+    <w:qFormat/>
+    <w:rsid w:val="005145CB"/>
+    <w:pPr>
+      <w:keepNext/>
+      <w:keepLines/>
+      <w:spacing w:before="240" w:after="0"/>
+      <w:outlineLvl w:val="0"/>
+    </w:pPr>
+    <w:rPr>
+      <w:rFonts w:asciiTheme="majorHAnsi" w:eastAsiaTheme="majorEastAsia" w:hAnsiTheme="majorHAnsi" w:cstheme="majorBidi"/>
+      <w:color w:val="2E74B5" w:themeColor="accent1" w:themeShade="BF"/>
+      <w:sz w:val="32"/>
+      <w:szCs w:val="32"/>
+    </w:rPr>
+  </w:style>
+  <w:style w:type="paragraph" w:styleId="2">
+    <w:name w:val="heading 2"/>
+    <w:basedOn w:val="a"/>
+    <w:next w:val="a"/>
+    <w:link w:val="20"/>
+    <w:uiPriority w:val="9"/>
+    <w:unhideWhenUsed/>
+    <w:qFormat/>
+    <w:rsid w:val="00EC0D37"/>
+    <w:pPr>
+      <w:keepNext/>
+      <w:keepLines/>
+      <w:spacing w:before="40" w:after="0"/>
+      <w:outlineLvl w:val="1"/>
+    </w:pPr>
+    <w:rPr>
+      <w:rFonts w:asciiTheme="majorHAnsi" w:eastAsiaTheme="majorEastAsia" w:hAnsiTheme="majorHAnsi" w:cstheme="majorBidi"/>
+      <w:color w:val="2E74B5" w:themeColor="accent1" w:themeShade="BF"/>
+      <w:sz w:val="26"/>
+      <w:szCs w:val="26"/>
+    </w:rPr>
+  </w:style>
   <w:style w:type="character" w:default="1" w:styleId="a0">
     <w:name w:val="Default Paragraph Font"/>
     <w:uiPriority w:val="1"/>
@@ -2470,7 +3193,7 @@
       </w:tblBorders>
     </w:tblPr>
   </w:style>
-  <w:style w:type="table" w:styleId="2">
+  <w:style w:type="table" w:styleId="21">
     <w:name w:val="Plain Table 2"/>
     <w:basedOn w:val="a1"/>
     <w:uiPriority w:val="42"/>
@@ -2558,6 +3281,61 @@
     <w:rsid w:val="00C45B0B"/>
     <w:rPr>
       <w:color w:val="808080"/>
+    </w:rPr>
+  </w:style>
+  <w:style w:type="character" w:customStyle="1" w:styleId="10">
+    <w:name w:val="Заголовок 1 Знак"/>
+    <w:basedOn w:val="a0"/>
+    <w:link w:val="1"/>
+    <w:uiPriority w:val="9"/>
+    <w:rsid w:val="005145CB"/>
+    <w:rPr>
+      <w:rFonts w:asciiTheme="majorHAnsi" w:eastAsiaTheme="majorEastAsia" w:hAnsiTheme="majorHAnsi" w:cstheme="majorBidi"/>
+      <w:color w:val="2E74B5" w:themeColor="accent1" w:themeShade="BF"/>
+      <w:sz w:val="32"/>
+      <w:szCs w:val="32"/>
+    </w:rPr>
+  </w:style>
+  <w:style w:type="character" w:customStyle="1" w:styleId="20">
+    <w:name w:val="Заголовок 2 Знак"/>
+    <w:basedOn w:val="a0"/>
+    <w:link w:val="2"/>
+    <w:uiPriority w:val="9"/>
+    <w:rsid w:val="00EC0D37"/>
+    <w:rPr>
+      <w:rFonts w:asciiTheme="majorHAnsi" w:eastAsiaTheme="majorEastAsia" w:hAnsiTheme="majorHAnsi" w:cstheme="majorBidi"/>
+      <w:color w:val="2E74B5" w:themeColor="accent1" w:themeShade="BF"/>
+      <w:sz w:val="26"/>
+      <w:szCs w:val="26"/>
+    </w:rPr>
+  </w:style>
+  <w:style w:type="paragraph" w:styleId="a6">
+    <w:name w:val="Subtitle"/>
+    <w:basedOn w:val="a"/>
+    <w:next w:val="a"/>
+    <w:link w:val="a7"/>
+    <w:uiPriority w:val="11"/>
+    <w:qFormat/>
+    <w:rsid w:val="00EC0D37"/>
+    <w:pPr>
+      <w:numPr>
+        <w:ilvl w:val="1"/>
+      </w:numPr>
+    </w:pPr>
+    <w:rPr>
+      <w:color w:val="5A5A5A" w:themeColor="text1" w:themeTint="A5"/>
+      <w:spacing w:val="15"/>
+    </w:rPr>
+  </w:style>
+  <w:style w:type="character" w:customStyle="1" w:styleId="a7">
+    <w:name w:val="Подзаголовок Знак"/>
+    <w:basedOn w:val="a0"/>
+    <w:link w:val="a6"/>
+    <w:uiPriority w:val="11"/>
+    <w:rsid w:val="00EC0D37"/>
+    <w:rPr>
+      <w:color w:val="5A5A5A" w:themeColor="text1" w:themeTint="A5"/>
+      <w:spacing w:val="15"/>
     </w:rPr>
   </w:style>
 </w:styles>

</xml_diff>